<commit_message>
Fix input field kept after download
</commit_message>
<xml_diff>
--- a/outputs/ok.docx
+++ b/outputs/ok.docx
@@ -8,50 +8,57 @@
         <w:jc w:val="center"/>
       </w:pPr>
       <w:r>
-        <w:t>NON‑DISCLOSURE AGREEMENT</w:t>
+        <w:t>RESIDENTIAL LEASE AGREEMENT</w:t>
       </w:r>
     </w:p>
     <w:p>
       <w:r>
-        <w:t xml:space="preserve">This Non‑Disclosure Agreement ("Agreement") is made and entered into on None by and between test1 ("Disclosing Party") and test2 ("Receiving Party").</w:t>
+        <w:t xml:space="preserve">This Lease Agreement is made and entered into on None between 11 ("Landlord") and 22 ("Tenant").</w:t>
       </w:r>
     </w:p>
     <w:p>
       <w:r>
-        <w:t>1. Definition of Confidential Information.</w:t>
+        <w:t xml:space="preserve">1. Premises.</w:t>
         <w:br/>
-        <w:t xml:space="preserve">   "Confidential Information" means any information disclosed by the Disclosing Party to the Receiving Party that is designated as confidential or that reasonably should be understood to be confidential.</w:t>
+        <w:t xml:space="preserve">   The Landlord hereby leases to the Tenant the residential property located at 33 ("Premises").</w:t>
       </w:r>
     </w:p>
     <w:p>
       <w:r>
-        <w:t>2. Obligations of Receiving Party.</w:t>
+        <w:t xml:space="preserve">2. Term.</w:t>
         <w:br/>
-        <w:t xml:space="preserve">   The Receiving Party shall keep all Confidential Information strictly confidential and shall not disclose it to any third party without the prior written consent of the Disclosing Party.</w:t>
+        <w:t xml:space="preserve">   The term of this lease shall commence on None and terminate on None.</w:t>
       </w:r>
     </w:p>
     <w:p>
       <w:r>
-        <w:t xml:space="preserve">3. Term.</w:t>
+        <w:t xml:space="preserve">3. Rent.</w:t>
         <w:br/>
-        <w:t xml:space="preserve">   This Agreement shall commence on the Effective Date and remain in effect for None years.</w:t>
+        <w:t xml:space="preserve">   Tenant agrees to pay the Landlord the sum of $None per month, due on the first day of each month.</w:t>
       </w:r>
     </w:p>
     <w:p>
       <w:r>
-        <w:t>IN WITNESS WHEREOF, the parties hereto have executed this Agreement as of the date first above written.</w:t>
+        <w:t xml:space="preserve">4. Security Deposit.</w:t>
+        <w:br/>
+        <w:t xml:space="preserve">   Tenant shall pay a security deposit of $None prior to taking possession of the Premises.</w:t>
+      </w:r>
+    </w:p>
+    <w:p>
+      <w:r>
+        <w:t>5. Signatures.</w:t>
       </w:r>
     </w:p>
     <w:p>
       <w:r>
         <w:br/>
-        <w:t>Disclosing Party: ____________________________</w:t>
+        <w:t>Landlord: ____________________________</w:t>
       </w:r>
     </w:p>
     <w:p>
       <w:r>
         <w:br/>
-        <w:t>Receiving Party: ____________________________</w:t>
+        <w:t>Tenant: ____________________________</w:t>
       </w:r>
     </w:p>
     <w:sectPr>

</xml_diff>